<commit_message>
slightly modified my problem docs
</commit_message>
<xml_diff>
--- a/problem/problem.docx
+++ b/problem/problem.docx
@@ -28,6 +28,14 @@
       </w:r>
     </w:p>
     <w:p>
+      <w:proofErr w:type="gramStart"/>
+      <w:r>
+        <w:t>1</w:t>
+      </w:r>
+      <w:proofErr w:type="gramEnd"/>
+      <w:r>
+        <w:t xml:space="preserve">: </w:t>
+      </w:r>
       <w:r>
         <w:t>In the original folder:</w:t>
       </w:r>
@@ -149,6 +157,16 @@
       </w:r>
     </w:p>
     <w:p>
+      <w:proofErr w:type="gramStart"/>
+      <w:r>
+        <w:t>2</w:t>
+      </w:r>
+      <w:proofErr w:type="gramEnd"/>
+      <w:r>
+        <w:t xml:space="preserve">: </w:t>
+      </w:r>
+      <w:bookmarkStart w:id="0" w:name="_GoBack"/>
+      <w:bookmarkEnd w:id="0"/>
       <w:r>
         <w:t xml:space="preserve">See the screenshot for </w:t>
       </w:r>
@@ -233,14 +251,17 @@
       <w:r>
         <w:t xml:space="preserve"> and </w:t>
       </w:r>
+      <w:proofErr w:type="spellStart"/>
       <w:r>
         <w:t>Rai</w:t>
       </w:r>
       <w:r>
-        <w:t>nfallinfiltrationTutorial.</w:t>
-      </w:r>
-      <w:bookmarkStart w:id="0" w:name="_GoBack"/>
-      <w:bookmarkEnd w:id="0"/>
+        <w:t>nfallinfiltrationTutorial</w:t>
+      </w:r>
+      <w:proofErr w:type="spellEnd"/>
+      <w:r>
+        <w:t>.</w:t>
+      </w:r>
     </w:p>
     <w:p/>
     <w:sectPr>

</xml_diff>